<commit_message>
Moved the tests around into a sensible order and checked that everything was now working as expected
</commit_message>
<xml_diff>
--- a/tests/001/notes/Notes.docx
+++ b/tests/001/notes/Notes.docx
@@ -319,6 +319,191 @@
     </w:lvl>
   </w:abstractNum>
   <w:abstractNum w:abstractNumId="2" w15:restartNumberingAfterBreak="0">
+    <w:nsid w:val="FFFFFF7C"/>
+    <w:multiLevelType w:val="singleLevel"/>
+    <w:tmpl w:val="414C867A"/>
+    <w:lvl w:ilvl="0">
+      <w:start w:val="1"/>
+      <w:numFmt w:val="decimal"/>
+      <w:lvlText w:val="%1."/>
+      <w:lvlJc w:val="left"/>
+      <w:pPr>
+        <w:tabs>
+          <w:tab w:val="num" w:pos="1492"/>
+        </w:tabs>
+        <w:ind w:left="1492" w:hanging="360"/>
+      </w:pPr>
+    </w:lvl>
+  </w:abstractNum>
+  <w:abstractNum w:abstractNumId="3" w15:restartNumberingAfterBreak="0">
+    <w:nsid w:val="FFFFFF7D"/>
+    <w:multiLevelType w:val="singleLevel"/>
+    <w:tmpl w:val="7216253E"/>
+    <w:lvl w:ilvl="0">
+      <w:start w:val="1"/>
+      <w:numFmt w:val="decimal"/>
+      <w:lvlText w:val="%1."/>
+      <w:lvlJc w:val="left"/>
+      <w:pPr>
+        <w:tabs>
+          <w:tab w:val="num" w:pos="1209"/>
+        </w:tabs>
+        <w:ind w:left="1209" w:hanging="360"/>
+      </w:pPr>
+    </w:lvl>
+  </w:abstractNum>
+  <w:abstractNum w:abstractNumId="4" w15:restartNumberingAfterBreak="0">
+    <w:nsid w:val="FFFFFF7E"/>
+    <w:multiLevelType w:val="singleLevel"/>
+    <w:tmpl w:val="56708A60"/>
+    <w:lvl w:ilvl="0">
+      <w:start w:val="1"/>
+      <w:numFmt w:val="decimal"/>
+      <w:lvlText w:val="%1."/>
+      <w:lvlJc w:val="left"/>
+      <w:pPr>
+        <w:tabs>
+          <w:tab w:val="num" w:pos="926"/>
+        </w:tabs>
+        <w:ind w:left="926" w:hanging="360"/>
+      </w:pPr>
+    </w:lvl>
+  </w:abstractNum>
+  <w:abstractNum w:abstractNumId="5" w15:restartNumberingAfterBreak="0">
+    <w:nsid w:val="FFFFFF7F"/>
+    <w:multiLevelType w:val="singleLevel"/>
+    <w:tmpl w:val="82347FB8"/>
+    <w:lvl w:ilvl="0">
+      <w:start w:val="1"/>
+      <w:numFmt w:val="decimal"/>
+      <w:lvlText w:val="%1."/>
+      <w:lvlJc w:val="left"/>
+      <w:pPr>
+        <w:tabs>
+          <w:tab w:val="num" w:pos="643"/>
+        </w:tabs>
+        <w:ind w:left="643" w:hanging="360"/>
+      </w:pPr>
+    </w:lvl>
+  </w:abstractNum>
+  <w:abstractNum w:abstractNumId="6" w15:restartNumberingAfterBreak="0">
+    <w:nsid w:val="FFFFFF80"/>
+    <w:multiLevelType w:val="singleLevel"/>
+    <w:tmpl w:val="7EAABEBC"/>
+    <w:lvl w:ilvl="0">
+      <w:start w:val="1"/>
+      <w:numFmt w:val="bullet"/>
+      <w:lvlText w:val=""/>
+      <w:lvlJc w:val="left"/>
+      <w:pPr>
+        <w:tabs>
+          <w:tab w:val="num" w:pos="1492"/>
+        </w:tabs>
+        <w:ind w:left="1492" w:hanging="360"/>
+      </w:pPr>
+      <w:rPr>
+        <w:rFonts w:ascii="Symbol" w:hAnsi="Symbol" w:hint="default"/>
+      </w:rPr>
+    </w:lvl>
+  </w:abstractNum>
+  <w:abstractNum w:abstractNumId="7" w15:restartNumberingAfterBreak="0">
+    <w:nsid w:val="FFFFFF81"/>
+    <w:multiLevelType w:val="singleLevel"/>
+    <w:tmpl w:val="548AA514"/>
+    <w:lvl w:ilvl="0">
+      <w:start w:val="1"/>
+      <w:numFmt w:val="bullet"/>
+      <w:lvlText w:val=""/>
+      <w:lvlJc w:val="left"/>
+      <w:pPr>
+        <w:tabs>
+          <w:tab w:val="num" w:pos="1209"/>
+        </w:tabs>
+        <w:ind w:left="1209" w:hanging="360"/>
+      </w:pPr>
+      <w:rPr>
+        <w:rFonts w:ascii="Symbol" w:hAnsi="Symbol" w:hint="default"/>
+      </w:rPr>
+    </w:lvl>
+  </w:abstractNum>
+  <w:abstractNum w:abstractNumId="8" w15:restartNumberingAfterBreak="0">
+    <w:nsid w:val="FFFFFF82"/>
+    <w:multiLevelType w:val="singleLevel"/>
+    <w:tmpl w:val="15BE5EB8"/>
+    <w:lvl w:ilvl="0">
+      <w:start w:val="1"/>
+      <w:numFmt w:val="bullet"/>
+      <w:lvlText w:val=""/>
+      <w:lvlJc w:val="left"/>
+      <w:pPr>
+        <w:tabs>
+          <w:tab w:val="num" w:pos="926"/>
+        </w:tabs>
+        <w:ind w:left="926" w:hanging="360"/>
+      </w:pPr>
+      <w:rPr>
+        <w:rFonts w:ascii="Symbol" w:hAnsi="Symbol" w:hint="default"/>
+      </w:rPr>
+    </w:lvl>
+  </w:abstractNum>
+  <w:abstractNum w:abstractNumId="9" w15:restartNumberingAfterBreak="0">
+    <w:nsid w:val="FFFFFF83"/>
+    <w:multiLevelType w:val="singleLevel"/>
+    <w:tmpl w:val="F84E8934"/>
+    <w:lvl w:ilvl="0">
+      <w:start w:val="1"/>
+      <w:numFmt w:val="bullet"/>
+      <w:lvlText w:val=""/>
+      <w:lvlJc w:val="left"/>
+      <w:pPr>
+        <w:tabs>
+          <w:tab w:val="num" w:pos="643"/>
+        </w:tabs>
+        <w:ind w:left="643" w:hanging="360"/>
+      </w:pPr>
+      <w:rPr>
+        <w:rFonts w:ascii="Symbol" w:hAnsi="Symbol" w:hint="default"/>
+      </w:rPr>
+    </w:lvl>
+  </w:abstractNum>
+  <w:abstractNum w:abstractNumId="10" w15:restartNumberingAfterBreak="0">
+    <w:nsid w:val="FFFFFF88"/>
+    <w:multiLevelType w:val="singleLevel"/>
+    <w:tmpl w:val="CA280634"/>
+    <w:lvl w:ilvl="0">
+      <w:start w:val="1"/>
+      <w:numFmt w:val="decimal"/>
+      <w:lvlText w:val="%1."/>
+      <w:lvlJc w:val="left"/>
+      <w:pPr>
+        <w:tabs>
+          <w:tab w:val="num" w:pos="360"/>
+        </w:tabs>
+        <w:ind w:left="360" w:hanging="360"/>
+      </w:pPr>
+    </w:lvl>
+  </w:abstractNum>
+  <w:abstractNum w:abstractNumId="11" w15:restartNumberingAfterBreak="0">
+    <w:nsid w:val="FFFFFF89"/>
+    <w:multiLevelType w:val="singleLevel"/>
+    <w:tmpl w:val="20A6E3C0"/>
+    <w:lvl w:ilvl="0">
+      <w:start w:val="1"/>
+      <w:numFmt w:val="bullet"/>
+      <w:lvlText w:val=""/>
+      <w:lvlJc w:val="left"/>
+      <w:pPr>
+        <w:tabs>
+          <w:tab w:val="num" w:pos="360"/>
+        </w:tabs>
+        <w:ind w:left="360" w:hanging="360"/>
+      </w:pPr>
+      <w:rPr>
+        <w:rFonts w:ascii="Symbol" w:hAnsi="Symbol" w:hint="default"/>
+      </w:rPr>
+    </w:lvl>
+  </w:abstractNum>
+  <w:abstractNum w:abstractNumId="12" w15:restartNumberingAfterBreak="0">
     <w:nsid w:val="00265509"/>
     <w:multiLevelType w:val="multilevel"/>
     <w:tmpl w:val="08090025"/>
@@ -413,7 +598,111 @@
       </w:pPr>
     </w:lvl>
   </w:abstractNum>
-  <w:abstractNum w:abstractNumId="3" w15:restartNumberingAfterBreak="0">
+  <w:abstractNum w:abstractNumId="13" w15:restartNumberingAfterBreak="0">
+    <w:nsid w:val="2C1AE401"/>
+    <w:multiLevelType w:val="multilevel"/>
+    <w:tmpl w:val="F1E2103A"/>
+    <w:lvl w:ilvl="0">
+      <w:numFmt w:val="bullet"/>
+      <w:lvlText w:val=" "/>
+      <w:lvlJc w:val="left"/>
+      <w:pPr>
+        <w:tabs>
+          <w:tab w:val="num" w:pos="0"/>
+        </w:tabs>
+        <w:ind w:left="480" w:hanging="480"/>
+      </w:pPr>
+    </w:lvl>
+    <w:lvl w:ilvl="1">
+      <w:numFmt w:val="bullet"/>
+      <w:lvlText w:val=" "/>
+      <w:lvlJc w:val="left"/>
+      <w:pPr>
+        <w:tabs>
+          <w:tab w:val="num" w:pos="720"/>
+        </w:tabs>
+        <w:ind w:left="1200" w:hanging="480"/>
+      </w:pPr>
+    </w:lvl>
+    <w:lvl w:ilvl="2">
+      <w:numFmt w:val="bullet"/>
+      <w:lvlText w:val=" "/>
+      <w:lvlJc w:val="left"/>
+      <w:pPr>
+        <w:tabs>
+          <w:tab w:val="num" w:pos="1440"/>
+        </w:tabs>
+        <w:ind w:left="1920" w:hanging="480"/>
+      </w:pPr>
+    </w:lvl>
+    <w:lvl w:ilvl="3">
+      <w:numFmt w:val="bullet"/>
+      <w:lvlText w:val=" "/>
+      <w:lvlJc w:val="left"/>
+      <w:pPr>
+        <w:tabs>
+          <w:tab w:val="num" w:pos="2160"/>
+        </w:tabs>
+        <w:ind w:left="2640" w:hanging="480"/>
+      </w:pPr>
+    </w:lvl>
+    <w:lvl w:ilvl="4">
+      <w:numFmt w:val="bullet"/>
+      <w:lvlText w:val=" "/>
+      <w:lvlJc w:val="left"/>
+      <w:pPr>
+        <w:tabs>
+          <w:tab w:val="num" w:pos="2880"/>
+        </w:tabs>
+        <w:ind w:left="3360" w:hanging="480"/>
+      </w:pPr>
+    </w:lvl>
+    <w:lvl w:ilvl="5">
+      <w:numFmt w:val="bullet"/>
+      <w:lvlText w:val=" "/>
+      <w:lvlJc w:val="left"/>
+      <w:pPr>
+        <w:tabs>
+          <w:tab w:val="num" w:pos="3600"/>
+        </w:tabs>
+        <w:ind w:left="4080" w:hanging="480"/>
+      </w:pPr>
+    </w:lvl>
+    <w:lvl w:ilvl="6">
+      <w:numFmt w:val="bullet"/>
+      <w:lvlText w:val=" "/>
+      <w:lvlJc w:val="left"/>
+      <w:pPr>
+        <w:tabs>
+          <w:tab w:val="num" w:pos="4320"/>
+        </w:tabs>
+        <w:ind w:left="4800" w:hanging="480"/>
+      </w:pPr>
+    </w:lvl>
+    <w:lvl w:ilvl="7">
+      <w:numFmt w:val="bullet"/>
+      <w:lvlText w:val=" "/>
+      <w:lvlJc w:val="left"/>
+      <w:pPr>
+        <w:tabs>
+          <w:tab w:val="num" w:pos="5040"/>
+        </w:tabs>
+        <w:ind w:left="5520" w:hanging="480"/>
+      </w:pPr>
+    </w:lvl>
+    <w:lvl w:ilvl="8">
+      <w:numFmt w:val="bullet"/>
+      <w:lvlText w:val=" "/>
+      <w:lvlJc w:val="left"/>
+      <w:pPr>
+        <w:tabs>
+          <w:tab w:val="num" w:pos="5760"/>
+        </w:tabs>
+        <w:ind w:left="6240" w:hanging="480"/>
+      </w:pPr>
+    </w:lvl>
+  </w:abstractNum>
+  <w:abstractNum w:abstractNumId="14" w15:restartNumberingAfterBreak="0">
     <w:nsid w:val="2C270BEB"/>
     <w:multiLevelType w:val="multilevel"/>
     <w:tmpl w:val="713A51E8"/>
@@ -612,12 +901,45 @@
     <w:abstractNumId w:val="0"/>
   </w:num>
   <w:num w:numId="2">
-    <w:abstractNumId w:val="3"/>
+    <w:abstractNumId w:val="14"/>
   </w:num>
   <w:num w:numId="3">
     <w:abstractNumId w:val="1"/>
   </w:num>
   <w:num w:numId="4">
+    <w:abstractNumId w:val="12"/>
+  </w:num>
+  <w:num w:numId="5">
+    <w:abstractNumId w:val="13"/>
+  </w:num>
+  <w:num w:numId="6">
+    <w:abstractNumId w:val="11"/>
+  </w:num>
+  <w:num w:numId="7">
+    <w:abstractNumId w:val="9"/>
+  </w:num>
+  <w:num w:numId="8">
+    <w:abstractNumId w:val="8"/>
+  </w:num>
+  <w:num w:numId="9">
+    <w:abstractNumId w:val="7"/>
+  </w:num>
+  <w:num w:numId="10">
+    <w:abstractNumId w:val="6"/>
+  </w:num>
+  <w:num w:numId="11">
+    <w:abstractNumId w:val="10"/>
+  </w:num>
+  <w:num w:numId="12">
+    <w:abstractNumId w:val="5"/>
+  </w:num>
+  <w:num w:numId="13">
+    <w:abstractNumId w:val="4"/>
+  </w:num>
+  <w:num w:numId="14">
+    <w:abstractNumId w:val="3"/>
+  </w:num>
+  <w:num w:numId="15">
     <w:abstractNumId w:val="2"/>
   </w:num>
   <w:num w:numId="1000">
@@ -1910,6 +2232,63 @@
       <w:szCs w:val="21"/>
     </w:rPr>
   </w:style>
+  <w:style w:type="paragraph" w:customStyle="1" w:styleId="DefinitionStyle">
+    <w:name w:val="DefinitionStyle"/>
+    <w:basedOn w:val="BodyText"/>
+    <w:qFormat/>
+    <w:rsid w:val="00525840"/>
+    <w:pPr>
+      <w:pBdr>
+        <w:left w:val="single" w:sz="18" w:space="4" w:color="95B3D7" w:themeColor="accent1" w:themeTint="99"/>
+      </w:pBdr>
+      <w:shd w:val="clear" w:color="auto" w:fill="DBE5F1" w:themeFill="accent1" w:themeFillTint="33"/>
+    </w:pPr>
+  </w:style>
+  <w:style w:type="paragraph" w:customStyle="1" w:styleId="ExampleStyle">
+    <w:name w:val="ExampleStyle"/>
+    <w:basedOn w:val="BodyText"/>
+    <w:qFormat/>
+    <w:rsid w:val="00525840"/>
+    <w:pPr>
+      <w:pBdr>
+        <w:left w:val="single" w:sz="18" w:space="4" w:color="D99594" w:themeColor="accent2" w:themeTint="99"/>
+      </w:pBdr>
+      <w:shd w:val="clear" w:color="auto" w:fill="F2DBDB" w:themeFill="accent2" w:themeFillTint="33"/>
+    </w:pPr>
+  </w:style>
+  <w:style w:type="paragraph" w:customStyle="1" w:styleId="ProofStyle">
+    <w:name w:val="ProofStyle"/>
+    <w:basedOn w:val="BodyText"/>
+    <w:qFormat/>
+    <w:rsid w:val="00525840"/>
+    <w:pPr>
+      <w:pBdr>
+        <w:left w:val="single" w:sz="18" w:space="4" w:color="FABF8F" w:themeColor="accent6" w:themeTint="99"/>
+      </w:pBdr>
+      <w:shd w:val="clear" w:color="auto" w:fill="FDE9D9" w:themeFill="accent6" w:themeFillTint="33"/>
+    </w:pPr>
+  </w:style>
+  <w:style w:type="paragraph" w:customStyle="1" w:styleId="TheoremStyle">
+    <w:name w:val="TheoremStyle"/>
+    <w:basedOn w:val="BodyText"/>
+    <w:qFormat/>
+    <w:rsid w:val="00525840"/>
+    <w:pPr>
+      <w:pBdr>
+        <w:left w:val="single" w:sz="18" w:space="4" w:color="C2D69B" w:themeColor="accent3" w:themeTint="99"/>
+      </w:pBdr>
+      <w:shd w:val="clear" w:color="auto" w:fill="EAF1DD" w:themeFill="accent3" w:themeFillTint="33"/>
+    </w:pPr>
+  </w:style>
+  <w:style w:type="character" w:customStyle="1" w:styleId="NameStyle">
+    <w:name w:val="NameStyle"/>
+    <w:basedOn w:val="BodyTextChar"/>
+    <w:rsid w:val="00525840"/>
+    <w:rPr>
+      <w:rFonts w:ascii="Arial" w:hAnsi="Arial"/>
+      <w:b/>
+    </w:rPr>
+  </w:style>
 </w:styles>
 </file>
 

</xml_diff>